<commit_message>
Exercicio de Paralelismo em Hardware
</commit_message>
<xml_diff>
--- a/5Semestre/computacaoParalela/Paralelismo em Hardware.docx
+++ b/5Semestre/computacaoParalela/Paralelismo em Hardware.docx
@@ -4,6 +4,8 @@
   <w:body>
     <w:p>
       <w:pPr>
+        <w:spacing w:line="276" w:lineRule="auto"/>
+        <w:jc w:val="both"/>
         <w:rPr>
           <w:rFonts w:ascii="Arial" w:hAnsi="Arial" w:cs="Arial"/>
           <w:b/>
@@ -21,6 +23,8 @@
     </w:p>
     <w:p>
       <w:pPr>
+        <w:spacing w:line="276" w:lineRule="auto"/>
+        <w:jc w:val="both"/>
         <w:rPr>
           <w:rFonts w:ascii="Arial" w:hAnsi="Arial" w:cs="Arial"/>
           <w:b/>
@@ -30,6 +34,8 @@
     </w:p>
     <w:p>
       <w:pPr>
+        <w:spacing w:line="276" w:lineRule="auto"/>
+        <w:jc w:val="both"/>
         <w:rPr>
           <w:rFonts w:ascii="Arial" w:hAnsi="Arial" w:cs="Arial"/>
           <w:b/>
@@ -61,6 +67,7 @@
           <w:numId w:val="4"/>
         </w:numPr>
         <w:spacing w:line="276" w:lineRule="auto"/>
+        <w:jc w:val="both"/>
         <w:rPr>
           <w:rFonts w:ascii="Arial" w:hAnsi="Arial" w:cs="Arial"/>
         </w:rPr>
@@ -101,6 +108,7 @@
       <w:pPr>
         <w:spacing w:line="276" w:lineRule="auto"/>
         <w:ind w:left="708"/>
+        <w:jc w:val="both"/>
         <w:rPr>
           <w:rFonts w:ascii="Arial" w:hAnsi="Arial" w:cs="Arial"/>
         </w:rPr>
@@ -135,6 +143,7 @@
       <w:pPr>
         <w:spacing w:line="276" w:lineRule="auto"/>
         <w:ind w:left="708"/>
+        <w:jc w:val="both"/>
         <w:rPr>
           <w:rFonts w:ascii="Arial" w:hAnsi="Arial" w:cs="Arial"/>
         </w:rPr>
@@ -163,12 +172,11 @@
       <w:pPr>
         <w:spacing w:line="276" w:lineRule="auto"/>
         <w:ind w:left="708"/>
-        <w:rPr>
-          <w:rFonts w:ascii="Arial" w:hAnsi="Arial" w:cs="Arial"/>
-        </w:rPr>
-      </w:pPr>
-      <w:bookmarkStart w:id="0" w:name="_GoBack"/>
-      <w:bookmarkEnd w:id="0"/>
+        <w:jc w:val="both"/>
+        <w:rPr>
+          <w:rFonts w:ascii="Arial" w:hAnsi="Arial" w:cs="Arial"/>
+        </w:rPr>
+      </w:pPr>
     </w:p>
     <w:p>
       <w:pPr>
@@ -178,6 +186,7 @@
           <w:numId w:val="4"/>
         </w:numPr>
         <w:spacing w:line="276" w:lineRule="auto"/>
+        <w:jc w:val="both"/>
         <w:rPr>
           <w:rFonts w:ascii="Arial" w:hAnsi="Arial" w:cs="Arial"/>
           <w:b/>
@@ -213,16 +222,18 @@
       <w:pPr>
         <w:pStyle w:val="PargrafodaLista"/>
         <w:spacing w:line="276" w:lineRule="auto"/>
-        <w:rPr>
-          <w:rFonts w:ascii="Arial" w:hAnsi="Arial" w:cs="Arial"/>
-          <w:b/>
-        </w:rPr>
-      </w:pPr>
-    </w:p>
-    <w:p>
-      <w:pPr>
-        <w:pStyle w:val="PargrafodaLista"/>
-        <w:spacing w:line="276" w:lineRule="auto"/>
+        <w:jc w:val="both"/>
+        <w:rPr>
+          <w:rFonts w:ascii="Arial" w:hAnsi="Arial" w:cs="Arial"/>
+          <w:b/>
+        </w:rPr>
+      </w:pPr>
+    </w:p>
+    <w:p>
+      <w:pPr>
+        <w:pStyle w:val="PargrafodaLista"/>
+        <w:spacing w:line="276" w:lineRule="auto"/>
+        <w:jc w:val="both"/>
         <w:rPr>
           <w:rFonts w:ascii="Arial" w:hAnsi="Arial" w:cs="Arial"/>
         </w:rPr>
@@ -257,6 +268,7 @@
       <w:pPr>
         <w:pStyle w:val="PargrafodaLista"/>
         <w:spacing w:line="276" w:lineRule="auto"/>
+        <w:jc w:val="both"/>
         <w:rPr>
           <w:rFonts w:ascii="Arial" w:hAnsi="Arial" w:cs="Arial"/>
         </w:rPr>
@@ -284,6 +296,7 @@
       <w:pPr>
         <w:pStyle w:val="PargrafodaLista"/>
         <w:spacing w:line="276" w:lineRule="auto"/>
+        <w:jc w:val="both"/>
         <w:rPr>
           <w:rFonts w:ascii="Arial" w:hAnsi="Arial" w:cs="Arial"/>
         </w:rPr>
@@ -299,6 +312,7 @@
       <w:pPr>
         <w:pStyle w:val="PargrafodaLista"/>
         <w:spacing w:line="276" w:lineRule="auto"/>
+        <w:jc w:val="both"/>
         <w:rPr>
           <w:rFonts w:ascii="Arial" w:hAnsi="Arial" w:cs="Arial"/>
         </w:rPr>
@@ -314,6 +328,7 @@
       <w:pPr>
         <w:pStyle w:val="PargrafodaLista"/>
         <w:spacing w:line="276" w:lineRule="auto"/>
+        <w:jc w:val="both"/>
         <w:rPr>
           <w:rFonts w:ascii="Arial" w:hAnsi="Arial" w:cs="Arial"/>
         </w:rPr>
@@ -329,6 +344,7 @@
       <w:pPr>
         <w:pStyle w:val="PargrafodaLista"/>
         <w:spacing w:line="276" w:lineRule="auto"/>
+        <w:jc w:val="both"/>
         <w:rPr>
           <w:rFonts w:ascii="Arial" w:hAnsi="Arial" w:cs="Arial"/>
         </w:rPr>
@@ -344,6 +360,7 @@
       <w:pPr>
         <w:pStyle w:val="PargrafodaLista"/>
         <w:spacing w:line="276" w:lineRule="auto"/>
+        <w:jc w:val="both"/>
         <w:rPr>
           <w:rFonts w:ascii="Arial" w:hAnsi="Arial" w:cs="Arial"/>
         </w:rPr>
@@ -359,6 +376,7 @@
       <w:pPr>
         <w:pStyle w:val="PargrafodaLista"/>
         <w:spacing w:line="276" w:lineRule="auto"/>
+        <w:jc w:val="both"/>
         <w:rPr>
           <w:rFonts w:ascii="Arial" w:hAnsi="Arial" w:cs="Arial"/>
         </w:rPr>
@@ -374,6 +392,7 @@
       <w:pPr>
         <w:pStyle w:val="PargrafodaLista"/>
         <w:spacing w:line="276" w:lineRule="auto"/>
+        <w:jc w:val="both"/>
         <w:rPr>
           <w:rFonts w:ascii="Arial" w:hAnsi="Arial" w:cs="Arial"/>
         </w:rPr>
@@ -389,6 +408,7 @@
       <w:pPr>
         <w:spacing w:line="276" w:lineRule="auto"/>
         <w:ind w:left="705"/>
+        <w:jc w:val="both"/>
         <w:rPr>
           <w:rFonts w:ascii="Arial" w:hAnsi="Arial" w:cs="Arial"/>
         </w:rPr>
@@ -403,6 +423,7 @@
     <w:p>
       <w:pPr>
         <w:spacing w:after="0" w:line="276" w:lineRule="auto"/>
+        <w:jc w:val="both"/>
         <w:rPr>
           <w:rFonts w:ascii="Arial" w:hAnsi="Arial" w:cs="Arial"/>
         </w:rPr>
@@ -419,6 +440,7 @@
       <w:pPr>
         <w:spacing w:after="0" w:line="276" w:lineRule="auto"/>
         <w:ind w:firstLine="708"/>
+        <w:jc w:val="both"/>
         <w:rPr>
           <w:rFonts w:ascii="Arial" w:hAnsi="Arial" w:cs="Arial"/>
         </w:rPr>
@@ -433,6 +455,7 @@
     <w:p>
       <w:pPr>
         <w:spacing w:after="0" w:line="276" w:lineRule="auto"/>
+        <w:jc w:val="both"/>
         <w:rPr>
           <w:rFonts w:ascii="Arial" w:hAnsi="Arial" w:cs="Arial"/>
         </w:rPr>
@@ -448,6 +471,7 @@
     <w:p>
       <w:pPr>
         <w:spacing w:line="276" w:lineRule="auto"/>
+        <w:jc w:val="both"/>
         <w:rPr>
           <w:rFonts w:ascii="Arial" w:hAnsi="Arial" w:cs="Arial"/>
         </w:rPr>
@@ -457,6 +481,7 @@
       <w:pPr>
         <w:spacing w:line="276" w:lineRule="auto"/>
         <w:ind w:left="705"/>
+        <w:jc w:val="both"/>
         <w:rPr>
           <w:rFonts w:ascii="Arial" w:hAnsi="Arial" w:cs="Arial"/>
         </w:rPr>
@@ -479,8 +504,588 @@
         <w:rPr>
           <w:rFonts w:ascii="Arial" w:hAnsi="Arial" w:cs="Arial"/>
         </w:rPr>
-        <w:t>esta arquitetura possui uma grande dependência, sendo difícil existir compatibilidade entre máquinas que utilizam Very Long Instruction Word. Caso a taxa de operações por instrução for baixa, ocorrerá um mal uso da memória.</w:t>
-      </w:r>
+        <w:t xml:space="preserve">esta arquitetura possui uma grande dependência, sendo difícil existir compatibilidade entre máquinas que utilizam Very Long Instruction Word. Caso a taxa de operações por instrução for baixa, ocorrerá um </w:t>
+      </w:r>
+      <w:proofErr w:type="gramStart"/>
+      <w:r>
+        <w:rPr>
+          <w:rFonts w:ascii="Arial" w:hAnsi="Arial" w:cs="Arial"/>
+        </w:rPr>
+        <w:t>mal uso</w:t>
+      </w:r>
+      <w:proofErr w:type="gramEnd"/>
+      <w:r>
+        <w:rPr>
+          <w:rFonts w:ascii="Arial" w:hAnsi="Arial" w:cs="Arial"/>
+        </w:rPr>
+        <w:t xml:space="preserve"> da memória.</w:t>
+      </w:r>
+    </w:p>
+    <w:p>
+      <w:pPr>
+        <w:spacing w:line="276" w:lineRule="auto"/>
+        <w:ind w:left="705"/>
+        <w:jc w:val="both"/>
+        <w:rPr>
+          <w:rFonts w:ascii="Arial" w:hAnsi="Arial" w:cs="Arial"/>
+        </w:rPr>
+      </w:pPr>
+    </w:p>
+    <w:p>
+      <w:pPr>
+        <w:spacing w:line="276" w:lineRule="auto"/>
+        <w:jc w:val="both"/>
+        <w:rPr>
+          <w:rFonts w:ascii="Arial" w:hAnsi="Arial" w:cs="Arial"/>
+          <w:b/>
+          <w:sz w:val="24"/>
+        </w:rPr>
+      </w:pPr>
+      <w:r>
+        <w:rPr>
+          <w:rFonts w:ascii="Arial" w:hAnsi="Arial" w:cs="Arial"/>
+          <w:b/>
+          <w:sz w:val="24"/>
+        </w:rPr>
+        <w:lastRenderedPageBreak/>
+        <w:t xml:space="preserve">Paralelismo </w:t>
+      </w:r>
+      <w:r>
+        <w:rPr>
+          <w:rFonts w:ascii="Arial" w:hAnsi="Arial" w:cs="Arial"/>
+          <w:b/>
+          <w:sz w:val="24"/>
+        </w:rPr>
+        <w:t>de dados</w:t>
+      </w:r>
+    </w:p>
+    <w:p>
+      <w:pPr>
+        <w:pStyle w:val="PargrafodaLista"/>
+        <w:numPr>
+          <w:ilvl w:val="0"/>
+          <w:numId w:val="4"/>
+        </w:numPr>
+        <w:spacing w:line="276" w:lineRule="auto"/>
+        <w:jc w:val="both"/>
+        <w:rPr>
+          <w:rFonts w:ascii="Arial" w:hAnsi="Arial" w:cs="Arial"/>
+          <w:b/>
+        </w:rPr>
+      </w:pPr>
+      <w:r>
+        <w:rPr>
+          <w:rFonts w:ascii="Arial" w:hAnsi="Arial" w:cs="Arial"/>
+          <w:b/>
+        </w:rPr>
+        <w:t>SIMD:</w:t>
+      </w:r>
+      <w:r>
+        <w:rPr>
+          <w:rFonts w:ascii="Arial" w:hAnsi="Arial" w:cs="Arial"/>
+        </w:rPr>
+        <w:t xml:space="preserve"> é uma arquitetura em que todas as unidades paralelas compartilham a mesma instrução, mas a realizam em diferentes elementos de dados.</w:t>
+      </w:r>
+    </w:p>
+    <w:p>
+      <w:pPr>
+        <w:pStyle w:val="PargrafodaLista"/>
+        <w:spacing w:line="276" w:lineRule="auto"/>
+        <w:jc w:val="both"/>
+        <w:rPr>
+          <w:rFonts w:ascii="Arial" w:hAnsi="Arial" w:cs="Arial"/>
+          <w:b/>
+        </w:rPr>
+      </w:pPr>
+    </w:p>
+    <w:p>
+      <w:pPr>
+        <w:pStyle w:val="PargrafodaLista"/>
+        <w:spacing w:line="276" w:lineRule="auto"/>
+        <w:jc w:val="both"/>
+        <w:rPr>
+          <w:rFonts w:ascii="Arial" w:hAnsi="Arial" w:cs="Arial"/>
+        </w:rPr>
+      </w:pPr>
+      <w:r>
+        <w:rPr>
+          <w:rFonts w:ascii="Arial" w:hAnsi="Arial" w:cs="Arial"/>
+          <w:b/>
+        </w:rPr>
+        <w:t>Exemplo:</w:t>
+      </w:r>
+      <w:r>
+        <w:rPr>
+          <w:rFonts w:ascii="Arial" w:hAnsi="Arial" w:cs="Arial"/>
+        </w:rPr>
+        <w:t xml:space="preserve"> Considere os </w:t>
+      </w:r>
+      <w:proofErr w:type="spellStart"/>
+      <w:r>
+        <w:rPr>
+          <w:rFonts w:ascii="Arial" w:hAnsi="Arial" w:cs="Arial"/>
+        </w:rPr>
+        <w:t>arrays</w:t>
+      </w:r>
+      <w:proofErr w:type="spellEnd"/>
+      <w:r>
+        <w:rPr>
+          <w:rFonts w:ascii="Arial" w:hAnsi="Arial" w:cs="Arial"/>
+        </w:rPr>
+        <w:t xml:space="preserve"> A= [1, 2, 3 ,4] e B= [4, 3, 2, 1].</w:t>
+      </w:r>
+    </w:p>
+    <w:p>
+      <w:pPr>
+        <w:pStyle w:val="PargrafodaLista"/>
+        <w:spacing w:line="276" w:lineRule="auto"/>
+        <w:jc w:val="both"/>
+        <w:rPr>
+          <w:rFonts w:ascii="Arial" w:hAnsi="Arial" w:cs="Arial"/>
+        </w:rPr>
+      </w:pPr>
+      <w:r>
+        <w:rPr>
+          <w:rFonts w:ascii="Arial" w:hAnsi="Arial" w:cs="Arial"/>
+        </w:rPr>
+        <w:t>Pode-se somar os dois para obter C=[5, 5, 5, 5] e, para isso deve haver quatro unidades aritméticas em trabalho e compartilhando a mesma instrução (neste caso, seria a soma)</w:t>
+      </w:r>
+      <w:r>
+        <w:rPr>
+          <w:rFonts w:ascii="Arial" w:hAnsi="Arial" w:cs="Arial"/>
+        </w:rPr>
+        <w:t>.</w:t>
+      </w:r>
+    </w:p>
+    <w:p>
+      <w:pPr>
+        <w:pStyle w:val="PargrafodaLista"/>
+        <w:spacing w:line="276" w:lineRule="auto"/>
+        <w:jc w:val="both"/>
+        <w:rPr>
+          <w:rFonts w:ascii="Arial" w:hAnsi="Arial" w:cs="Arial"/>
+        </w:rPr>
+      </w:pPr>
+    </w:p>
+    <w:p>
+      <w:pPr>
+        <w:pStyle w:val="PargrafodaLista"/>
+        <w:spacing w:line="276" w:lineRule="auto"/>
+        <w:jc w:val="both"/>
+        <w:rPr>
+          <w:rFonts w:ascii="Arial" w:hAnsi="Arial" w:cs="Arial"/>
+        </w:rPr>
+      </w:pPr>
+      <w:r>
+        <w:rPr>
+          <w:rFonts w:ascii="Arial" w:hAnsi="Arial" w:cs="Arial"/>
+          <w:b/>
+        </w:rPr>
+        <w:t xml:space="preserve">Implicações e consequências: </w:t>
+      </w:r>
+      <w:r>
+        <w:rPr>
+          <w:rFonts w:ascii="Arial" w:hAnsi="Arial" w:cs="Arial"/>
+        </w:rPr>
+        <w:t>é uma arquitetura muito eficaz para grande conjunto de dados como vetores e matrizes, pois divide essas estruturas em subconjuntos para realizar as operações e depois combinar os resultados.</w:t>
+      </w:r>
+    </w:p>
+    <w:p>
+      <w:pPr>
+        <w:spacing w:line="276" w:lineRule="auto"/>
+        <w:jc w:val="both"/>
+        <w:rPr>
+          <w:rFonts w:ascii="Arial" w:hAnsi="Arial" w:cs="Arial"/>
+        </w:rPr>
+      </w:pPr>
+    </w:p>
+    <w:p>
+      <w:pPr>
+        <w:spacing w:line="276" w:lineRule="auto"/>
+        <w:jc w:val="both"/>
+        <w:rPr>
+          <w:rFonts w:ascii="Arial" w:hAnsi="Arial" w:cs="Arial"/>
+          <w:b/>
+          <w:sz w:val="24"/>
+        </w:rPr>
+      </w:pPr>
+      <w:r>
+        <w:rPr>
+          <w:rFonts w:ascii="Arial" w:hAnsi="Arial" w:cs="Arial"/>
+          <w:b/>
+          <w:sz w:val="24"/>
+        </w:rPr>
+        <w:t xml:space="preserve">Paralelismo </w:t>
+      </w:r>
+      <w:r>
+        <w:rPr>
+          <w:rFonts w:ascii="Arial" w:hAnsi="Arial" w:cs="Arial"/>
+          <w:b/>
+          <w:sz w:val="24"/>
+        </w:rPr>
+        <w:t>de processador</w:t>
+      </w:r>
+    </w:p>
+    <w:p>
+      <w:pPr>
+        <w:pStyle w:val="PargrafodaLista"/>
+        <w:numPr>
+          <w:ilvl w:val="0"/>
+          <w:numId w:val="4"/>
+        </w:numPr>
+        <w:spacing w:line="276" w:lineRule="auto"/>
+        <w:jc w:val="both"/>
+        <w:rPr>
+          <w:rFonts w:ascii="Arial" w:hAnsi="Arial" w:cs="Arial"/>
+          <w:b/>
+        </w:rPr>
+      </w:pPr>
+      <w:r>
+        <w:rPr>
+          <w:rFonts w:ascii="Arial" w:hAnsi="Arial" w:cs="Arial"/>
+          <w:b/>
+        </w:rPr>
+        <w:t>Multiprocessadores</w:t>
+      </w:r>
+      <w:r>
+        <w:rPr>
+          <w:rFonts w:ascii="Arial" w:hAnsi="Arial" w:cs="Arial"/>
+          <w:b/>
+        </w:rPr>
+        <w:t xml:space="preserve">: </w:t>
+      </w:r>
+      <w:r>
+        <w:rPr>
+          <w:rFonts w:ascii="Arial" w:hAnsi="Arial" w:cs="Arial"/>
+        </w:rPr>
+        <w:t>arquitetura com um conjunto de processadores independentes que possuem acesso ao mesmo</w:t>
+      </w:r>
+      <w:r>
+        <w:rPr>
+          <w:rFonts w:ascii="Arial" w:hAnsi="Arial" w:cs="Arial"/>
+        </w:rPr>
+        <w:t xml:space="preserve"> espaço de endereços na memória e efetuam múltiplas instruções sobre múltiplos dados.</w:t>
+      </w:r>
+    </w:p>
+    <w:p>
+      <w:pPr>
+        <w:pStyle w:val="PargrafodaLista"/>
+        <w:spacing w:line="276" w:lineRule="auto"/>
+        <w:jc w:val="both"/>
+        <w:rPr>
+          <w:rFonts w:ascii="Arial" w:hAnsi="Arial" w:cs="Arial"/>
+          <w:b/>
+        </w:rPr>
+      </w:pPr>
+    </w:p>
+    <w:p>
+      <w:pPr>
+        <w:pStyle w:val="PargrafodaLista"/>
+        <w:spacing w:line="276" w:lineRule="auto"/>
+        <w:jc w:val="both"/>
+        <w:rPr>
+          <w:rFonts w:ascii="Arial" w:hAnsi="Arial" w:cs="Arial"/>
+        </w:rPr>
+      </w:pPr>
+      <w:r>
+        <w:rPr>
+          <w:rFonts w:ascii="Arial" w:hAnsi="Arial" w:cs="Arial"/>
+          <w:b/>
+        </w:rPr>
+        <w:t xml:space="preserve">Exemplo: </w:t>
+      </w:r>
+      <w:r>
+        <w:rPr>
+          <w:rFonts w:ascii="Arial" w:hAnsi="Arial" w:cs="Arial"/>
+        </w:rPr>
+        <w:t>considerando múltiplas instruções de um programa, neste tipo de arquitetura, poderiam ser efetuadas múltiplas instruções em paralelo</w:t>
+      </w:r>
+      <w:r>
+        <w:rPr>
+          <w:rFonts w:ascii="Arial" w:hAnsi="Arial" w:cs="Arial"/>
+        </w:rPr>
+        <w:t xml:space="preserve"> ou até mesmo serem efetuas múltiplas instruções de múltiplos programas, já que os processadores são independentes.</w:t>
+      </w:r>
+    </w:p>
+    <w:p>
+      <w:pPr>
+        <w:pStyle w:val="PargrafodaLista"/>
+        <w:spacing w:line="276" w:lineRule="auto"/>
+        <w:jc w:val="both"/>
+        <w:rPr>
+          <w:rFonts w:ascii="Arial" w:hAnsi="Arial" w:cs="Arial"/>
+        </w:rPr>
+      </w:pPr>
+    </w:p>
+    <w:p>
+      <w:pPr>
+        <w:pStyle w:val="PargrafodaLista"/>
+        <w:spacing w:line="276" w:lineRule="auto"/>
+        <w:jc w:val="both"/>
+        <w:rPr>
+          <w:rFonts w:ascii="Arial" w:hAnsi="Arial" w:cs="Arial"/>
+        </w:rPr>
+      </w:pPr>
+      <w:r>
+        <w:rPr>
+          <w:rFonts w:ascii="Arial" w:hAnsi="Arial" w:cs="Arial"/>
+          <w:b/>
+        </w:rPr>
+        <w:t xml:space="preserve">Implicações e consequências: </w:t>
+      </w:r>
+      <w:bookmarkStart w:id="0" w:name="_GoBack"/>
+      <w:bookmarkEnd w:id="0"/>
+      <w:r>
+        <w:rPr>
+          <w:rFonts w:ascii="Arial" w:hAnsi="Arial" w:cs="Arial"/>
+        </w:rPr>
+        <w:t xml:space="preserve">grande quantidade de processadores pode se tornar inviável devido ao superaquecimento e limitação de </w:t>
+      </w:r>
+      <w:proofErr w:type="spellStart"/>
+      <w:r>
+        <w:rPr>
+          <w:rFonts w:ascii="Arial" w:hAnsi="Arial" w:cs="Arial"/>
+        </w:rPr>
+        <w:t>clock</w:t>
+      </w:r>
+      <w:proofErr w:type="spellEnd"/>
+      <w:r>
+        <w:rPr>
+          <w:rFonts w:ascii="Arial" w:hAnsi="Arial" w:cs="Arial"/>
+        </w:rPr>
+        <w:t>.</w:t>
+      </w:r>
+    </w:p>
+    <w:p>
+      <w:pPr>
+        <w:spacing w:line="276" w:lineRule="auto"/>
+        <w:jc w:val="both"/>
+        <w:rPr>
+          <w:rFonts w:ascii="Arial" w:hAnsi="Arial" w:cs="Arial"/>
+          <w:i/>
+        </w:rPr>
+      </w:pPr>
+    </w:p>
+    <w:p>
+      <w:pPr>
+        <w:spacing w:line="276" w:lineRule="auto"/>
+        <w:jc w:val="both"/>
+        <w:rPr>
+          <w:rFonts w:ascii="Arial" w:hAnsi="Arial" w:cs="Arial"/>
+          <w:b/>
+          <w:sz w:val="24"/>
+        </w:rPr>
+      </w:pPr>
+      <w:r>
+        <w:rPr>
+          <w:rFonts w:ascii="Arial" w:hAnsi="Arial" w:cs="Arial"/>
+          <w:b/>
+          <w:sz w:val="24"/>
+        </w:rPr>
+        <w:t xml:space="preserve">Paralelismo </w:t>
+      </w:r>
+      <w:r>
+        <w:rPr>
+          <w:rFonts w:ascii="Arial" w:hAnsi="Arial" w:cs="Arial"/>
+          <w:b/>
+          <w:sz w:val="24"/>
+        </w:rPr>
+        <w:t xml:space="preserve">de </w:t>
+      </w:r>
+      <w:r>
+        <w:rPr>
+          <w:rFonts w:ascii="Arial" w:hAnsi="Arial" w:cs="Arial"/>
+          <w:b/>
+          <w:sz w:val="24"/>
+        </w:rPr>
+        <w:t>memória</w:t>
+      </w:r>
+    </w:p>
+    <w:p>
+      <w:pPr>
+        <w:pStyle w:val="PargrafodaLista"/>
+        <w:spacing w:line="276" w:lineRule="auto"/>
+        <w:jc w:val="both"/>
+        <w:rPr>
+          <w:rFonts w:ascii="Arial" w:hAnsi="Arial" w:cs="Arial"/>
+        </w:rPr>
+      </w:pPr>
+      <w:r>
+        <w:rPr>
+          <w:rFonts w:ascii="Arial" w:hAnsi="Arial" w:cs="Arial"/>
+          <w:b/>
+        </w:rPr>
+        <w:t xml:space="preserve">Memória compartilhada: </w:t>
+      </w:r>
+      <w:r>
+        <w:rPr>
+          <w:rFonts w:ascii="Arial" w:hAnsi="Arial" w:cs="Arial"/>
+        </w:rPr>
+        <w:t>compartilhamento da memória entre os elementos de processamento num único espaço de endereçamento.</w:t>
+      </w:r>
+    </w:p>
+    <w:p>
+      <w:pPr>
+        <w:pStyle w:val="PargrafodaLista"/>
+        <w:spacing w:line="276" w:lineRule="auto"/>
+        <w:jc w:val="both"/>
+        <w:rPr>
+          <w:rFonts w:ascii="Arial" w:hAnsi="Arial" w:cs="Arial"/>
+        </w:rPr>
+      </w:pPr>
+    </w:p>
+    <w:p>
+      <w:pPr>
+        <w:pStyle w:val="PargrafodaLista"/>
+        <w:spacing w:line="276" w:lineRule="auto"/>
+        <w:jc w:val="both"/>
+        <w:rPr>
+          <w:rFonts w:ascii="Arial" w:hAnsi="Arial" w:cs="Arial"/>
+          <w:b/>
+        </w:rPr>
+      </w:pPr>
+      <w:r>
+        <w:rPr>
+          <w:rFonts w:ascii="Arial" w:hAnsi="Arial" w:cs="Arial"/>
+          <w:b/>
+        </w:rPr>
+        <w:t>Exemplo:</w:t>
+      </w:r>
+      <w:r>
+        <w:rPr>
+          <w:rFonts w:ascii="Arial" w:hAnsi="Arial" w:cs="Arial"/>
+          <w:b/>
+        </w:rPr>
+        <w:t xml:space="preserve"> </w:t>
+      </w:r>
+      <w:r>
+        <w:rPr>
+          <w:rFonts w:ascii="Arial" w:hAnsi="Arial" w:cs="Arial"/>
+        </w:rPr>
+        <w:t>c</w:t>
+      </w:r>
+      <w:r>
+        <w:rPr>
+          <w:rFonts w:ascii="Arial" w:hAnsi="Arial" w:cs="Arial"/>
+        </w:rPr>
+        <w:t>onsidere um programa em que variáveis que possuem o escopo local, ou seja, são executadas dentro de uma função, precisam ser acessadas num escopo global, pode ser efetuado o compartilhamento de memória para que seja feito o acesso dessas variáveis fora da função.</w:t>
+      </w:r>
+    </w:p>
+    <w:p>
+      <w:pPr>
+        <w:pStyle w:val="PargrafodaLista"/>
+        <w:spacing w:line="276" w:lineRule="auto"/>
+        <w:jc w:val="both"/>
+        <w:rPr>
+          <w:rFonts w:ascii="Arial" w:hAnsi="Arial" w:cs="Arial"/>
+        </w:rPr>
+      </w:pPr>
+    </w:p>
+    <w:p>
+      <w:pPr>
+        <w:pStyle w:val="PargrafodaLista"/>
+        <w:spacing w:line="276" w:lineRule="auto"/>
+        <w:jc w:val="both"/>
+        <w:rPr>
+          <w:rFonts w:ascii="Arial" w:hAnsi="Arial" w:cs="Arial"/>
+        </w:rPr>
+      </w:pPr>
+      <w:r>
+        <w:rPr>
+          <w:rFonts w:ascii="Arial" w:hAnsi="Arial" w:cs="Arial"/>
+          <w:b/>
+        </w:rPr>
+        <w:t>Implicações e consequências:</w:t>
+      </w:r>
+      <w:r>
+        <w:rPr>
+          <w:rFonts w:ascii="Arial" w:hAnsi="Arial" w:cs="Arial"/>
+          <w:b/>
+        </w:rPr>
+        <w:t xml:space="preserve"> </w:t>
+      </w:r>
+      <w:r>
+        <w:rPr>
+          <w:rFonts w:ascii="Arial" w:hAnsi="Arial" w:cs="Arial"/>
+        </w:rPr>
+        <w:t>é</w:t>
+      </w:r>
+      <w:r>
+        <w:rPr>
+          <w:rFonts w:ascii="Arial" w:hAnsi="Arial" w:cs="Arial"/>
+        </w:rPr>
+        <w:t xml:space="preserve"> necessário que o programador saiba utilizar os recursos de memória compartilhada e programação paralela para que este método seja eficaz.</w:t>
+      </w:r>
+    </w:p>
+    <w:p>
+      <w:pPr>
+        <w:spacing w:line="276" w:lineRule="auto"/>
+        <w:jc w:val="both"/>
+        <w:rPr>
+          <w:rFonts w:ascii="Arial" w:hAnsi="Arial" w:cs="Arial"/>
+        </w:rPr>
+      </w:pPr>
+    </w:p>
+    <w:p>
+      <w:pPr>
+        <w:spacing w:line="276" w:lineRule="auto"/>
+        <w:jc w:val="both"/>
+        <w:rPr>
+          <w:rFonts w:ascii="Arial" w:hAnsi="Arial" w:cs="Arial"/>
+        </w:rPr>
+      </w:pPr>
+    </w:p>
+    <w:p>
+      <w:pPr>
+        <w:jc w:val="both"/>
+        <w:rPr>
+          <w:rFonts w:ascii="Arial" w:hAnsi="Arial" w:cs="Arial"/>
+          <w:b/>
+          <w:sz w:val="24"/>
+        </w:rPr>
+      </w:pPr>
+      <w:r>
+        <w:rPr>
+          <w:rFonts w:ascii="Arial" w:hAnsi="Arial" w:cs="Arial"/>
+          <w:b/>
+          <w:sz w:val="24"/>
+        </w:rPr>
+        <w:t xml:space="preserve">Paralelismo </w:t>
+      </w:r>
+      <w:r>
+        <w:rPr>
+          <w:rFonts w:ascii="Arial" w:hAnsi="Arial" w:cs="Arial"/>
+          <w:b/>
+          <w:sz w:val="24"/>
+        </w:rPr>
+        <w:t xml:space="preserve">de </w:t>
+      </w:r>
+      <w:r>
+        <w:rPr>
+          <w:rFonts w:ascii="Arial" w:hAnsi="Arial" w:cs="Arial"/>
+          <w:b/>
+          <w:sz w:val="24"/>
+        </w:rPr>
+        <w:t>comunicação</w:t>
+      </w:r>
+    </w:p>
+    <w:p>
+      <w:pPr>
+        <w:spacing w:line="276" w:lineRule="auto"/>
+        <w:jc w:val="both"/>
+        <w:rPr>
+          <w:rFonts w:ascii="Arial" w:hAnsi="Arial" w:cs="Arial"/>
+        </w:rPr>
+      </w:pPr>
+    </w:p>
+    <w:p>
+      <w:pPr>
+        <w:spacing w:line="276" w:lineRule="auto"/>
+        <w:ind w:left="705"/>
+        <w:rPr>
+          <w:rFonts w:ascii="Arial" w:hAnsi="Arial" w:cs="Arial"/>
+        </w:rPr>
+      </w:pPr>
     </w:p>
     <w:sectPr>
       <w:pgSz w:w="11906" w:h="16838"/>
@@ -587,7 +1192,7 @@
   <w:abstractNum w:abstractNumId="1" w15:restartNumberingAfterBreak="0">
     <w:nsid w:val="3A5459D7"/>
     <w:multiLevelType w:val="hybridMultilevel"/>
-    <w:tmpl w:val="6DE6749A"/>
+    <w:tmpl w:val="B7F60FC8"/>
     <w:lvl w:ilvl="0" w:tplc="04160001">
       <w:start w:val="1"/>
       <w:numFmt w:val="bullet"/>
@@ -1311,7 +1916,6 @@
   <w:style w:type="character" w:default="1" w:styleId="Fontepargpadro">
     <w:name w:val="Default Paragraph Font"/>
     <w:uiPriority w:val="1"/>
-    <w:semiHidden/>
     <w:unhideWhenUsed/>
   </w:style>
   <w:style w:type="table" w:default="1" w:styleId="Tabelanormal">

</xml_diff>